<commit_message>
1 a 6 hechos, 7 a 10 faltan
</commit_message>
<xml_diff>
--- a/Informe/InformeTema9.docx
+++ b/Informe/InformeTema9.docx
@@ -188,6 +188,7 @@
       <w:r>
         <w:t xml:space="preserve">é María </w:t>
       </w:r>
+      <w:proofErr w:type="spellStart"/>
       <w:r>
         <w:t>Amusqu</w:t>
       </w:r>
@@ -195,11 +196,36 @@
         <w:t>í</w:t>
       </w:r>
       <w:r>
-        <w:t xml:space="preserve">var Poppe y </w:t>
-      </w:r>
-      <w:r>
-        <w:t>Prashant Jeswani Tejwani</w:t>
-      </w:r>
+        <w:t>var</w:t>
+      </w:r>
+      <w:proofErr w:type="spellEnd"/>
+      <w:r>
+        <w:t xml:space="preserve"> </w:t>
+      </w:r>
+      <w:proofErr w:type="spellStart"/>
+      <w:r>
+        <w:t>Poppe</w:t>
+      </w:r>
+      <w:proofErr w:type="spellEnd"/>
+      <w:r>
+        <w:t xml:space="preserve"> y </w:t>
+      </w:r>
+      <w:r>
+        <w:t xml:space="preserve">Prashant </w:t>
+      </w:r>
+      <w:proofErr w:type="spellStart"/>
+      <w:r>
+        <w:t>Jeswani</w:t>
+      </w:r>
+      <w:proofErr w:type="spellEnd"/>
+      <w:r>
+        <w:t xml:space="preserve"> </w:t>
+      </w:r>
+      <w:proofErr w:type="spellStart"/>
+      <w:r>
+        <w:t>Tejwani</w:t>
+      </w:r>
+      <w:proofErr w:type="spellEnd"/>
     </w:p>
     <w:p>
       <w:pPr>
@@ -902,8 +928,8 @@
         </w:p>
       </w:sdtContent>
     </w:sdt>
-    <w:bookmarkStart w:id="0" w:name="_Hlk56685968" w:displacedByCustomXml="prev"/>
-    <w:bookmarkStart w:id="1" w:name="_Hlk53867738" w:displacedByCustomXml="prev"/>
+    <w:bookmarkStart w:id="0" w:name="_Hlk53867738" w:displacedByCustomXml="prev"/>
+    <w:bookmarkStart w:id="1" w:name="_Hlk56685968" w:displacedByCustomXml="prev"/>
     <w:p/>
     <w:p/>
     <w:p/>
@@ -953,28 +979,7 @@
           <w:b/>
           <w:bCs/>
         </w:rPr>
-        <w:t>Escribe un programa que declare tres vectores de 100 números en coma</w:t>
-      </w:r>
-      <w:r>
-        <w:rPr>
-          <w:b/>
-          <w:bCs/>
-        </w:rPr>
-        <w:t xml:space="preserve"> </w:t>
-      </w:r>
-      <w:r>
-        <w:rPr>
-          <w:b/>
-          <w:bCs/>
-        </w:rPr>
-        <w:t>flotante e inicialice dos de ellos</w:t>
-      </w:r>
-      <w:r>
-        <w:rPr>
-          <w:b/>
-          <w:bCs/>
-        </w:rPr>
-        <w:t>:</w:t>
+        <w:t>Escribe un programa que declare tres vectores de 100 números en coma flotante e inicialice dos de ellos:</w:t>
       </w:r>
     </w:p>
     <w:p>
@@ -1078,42 +1083,7 @@
           <w:b/>
           <w:bCs/>
         </w:rPr>
-        <w:t>Lanza 100 núcleos, uno para cada elemento, que calculen el producto de</w:t>
-      </w:r>
-      <w:r>
-        <w:rPr>
-          <w:b/>
-          <w:bCs/>
-        </w:rPr>
-        <w:t xml:space="preserve"> </w:t>
-      </w:r>
-      <w:r>
-        <w:rPr>
-          <w:b/>
-          <w:bCs/>
-        </w:rPr>
-        <w:t>los elementos correspondientes de ambos vectores y pongan el resultado</w:t>
-      </w:r>
-      <w:r>
-        <w:rPr>
-          <w:b/>
-          <w:bCs/>
-        </w:rPr>
-        <w:t xml:space="preserve"> </w:t>
-      </w:r>
-      <w:r>
-        <w:rPr>
-          <w:b/>
-          <w:bCs/>
-        </w:rPr>
-        <w:t>en el tercer vector</w:t>
-      </w:r>
-      <w:r>
-        <w:rPr>
-          <w:b/>
-          <w:bCs/>
-        </w:rPr>
-        <w:t>.</w:t>
+        <w:t>Lanza 100 núcleos, uno para cada elemento, que calculen el producto de los elementos correspondientes de ambos vectores y pongan el resultado en el tercer vector.</w:t>
       </w:r>
     </w:p>
     <w:p>
@@ -1130,42 +1100,7 @@
           <w:b/>
           <w:bCs/>
         </w:rPr>
-        <w:t>Recupera el vector resultado desde el dispositivo, suma sus elementos</w:t>
-      </w:r>
-      <w:r>
-        <w:rPr>
-          <w:b/>
-          <w:bCs/>
-        </w:rPr>
-        <w:t xml:space="preserve"> </w:t>
-      </w:r>
-      <w:r>
-        <w:rPr>
-          <w:b/>
-          <w:bCs/>
-        </w:rPr>
-        <w:t>para obtener el producto escalar de los dos vectores inicializados y</w:t>
-      </w:r>
-      <w:r>
-        <w:rPr>
-          <w:b/>
-          <w:bCs/>
-        </w:rPr>
-        <w:t xml:space="preserve"> </w:t>
-      </w:r>
-      <w:r>
-        <w:rPr>
-          <w:b/>
-          <w:bCs/>
-        </w:rPr>
-        <w:t>muestra el resultado en pantalla; comprueba que sea correcto</w:t>
-      </w:r>
-      <w:r>
-        <w:rPr>
-          <w:b/>
-          <w:bCs/>
-        </w:rPr>
-        <w:t>.</w:t>
+        <w:t>Recupera el vector resultado desde el dispositivo, suma sus elementos para obtener el producto escalar de los dos vectores inicializados y muestra el resultado en pantalla; comprueba que sea correcto.</w:t>
       </w:r>
       <w:r>
         <w:rPr>
@@ -1779,10 +1714,7 @@
       <w:bookmarkStart w:id="3" w:name="_Toc61105813"/>
       <w:r>
         <w:lastRenderedPageBreak/>
-        <w:t xml:space="preserve">Actividad práctica </w:t>
-      </w:r>
-      <w:r>
-        <w:t>2</w:t>
+        <w:t>Actividad práctica 2</w:t>
       </w:r>
       <w:bookmarkEnd w:id="3"/>
     </w:p>
@@ -1804,102 +1736,39 @@
           <w:b/>
           <w:bCs/>
         </w:rPr>
-        <w:t>Modifica el programa que calcula el producto escalar de dos vectores para</w:t>
-      </w:r>
-      <w:r>
-        <w:rPr>
-          <w:b/>
-          <w:bCs/>
-        </w:rPr>
-        <w:t xml:space="preserve"> </w:t>
-      </w:r>
-      <w:r>
-        <w:rPr>
-          <w:b/>
-          <w:bCs/>
-        </w:rPr>
-        <w:t>que cada hilo muestre por pantalla el índice tridimensional del bloque y su</w:t>
-      </w:r>
-      <w:r>
-        <w:rPr>
-          <w:b/>
-          <w:bCs/>
-        </w:rPr>
-        <w:t xml:space="preserve"> </w:t>
-      </w:r>
-      <w:r>
-        <w:rPr>
-          <w:b/>
-          <w:bCs/>
-        </w:rPr>
-        <w:t>índice tridimensional de hilo junto con el elemento que está calculando</w:t>
-      </w:r>
-      <w:r>
-        <w:rPr>
-          <w:b/>
-          <w:bCs/>
-        </w:rPr>
-        <w:t>.</w:t>
-      </w:r>
-    </w:p>
-    <w:p>
-      <w:pPr>
-        <w:jc w:val="both"/>
-        <w:rPr>
-          <w:b/>
-          <w:bCs/>
-        </w:rPr>
-      </w:pPr>
-      <w:r>
-        <w:rPr>
-          <w:b/>
-          <w:bCs/>
-        </w:rPr>
-        <w:t>Modifica el programa para que el trabajo se divida en 10 bloques y</w:t>
-      </w:r>
-      <w:r>
-        <w:rPr>
-          <w:b/>
-          <w:bCs/>
-        </w:rPr>
-        <w:t xml:space="preserve"> </w:t>
-      </w:r>
-      <w:r>
-        <w:rPr>
-          <w:b/>
-          <w:bCs/>
-        </w:rPr>
-        <w:t>comprueba que el resultado sigue siendo el correcto</w:t>
-      </w:r>
-      <w:r>
-        <w:rPr>
-          <w:b/>
-          <w:bCs/>
-        </w:rPr>
-        <w:t>.</w:t>
-      </w:r>
-    </w:p>
-    <w:p>
-      <w:pPr>
-        <w:jc w:val="both"/>
-        <w:rPr>
-          <w:b/>
-          <w:bCs/>
-        </w:rPr>
-      </w:pPr>
-      <w:r>
-        <w:rPr>
-          <w:b/>
-          <w:bCs/>
-        </w:rPr>
-        <w:t>Verifica si el comportamiento del programa varía entre distintas ejecuciones</w:t>
-      </w:r>
-      <w:r>
-        <w:rPr>
-          <w:b/>
-          <w:bCs/>
-        </w:rPr>
-        <w:t>.</w:t>
+        <w:t>Modifica el programa que calcula el producto escalar de dos vectores para que cada hilo muestre por pantalla el índice tridimensional del bloque y su índice tridimensional de hilo junto con el elemento que está calculando.</w:t>
+      </w:r>
+    </w:p>
+    <w:p>
+      <w:pPr>
+        <w:jc w:val="both"/>
+        <w:rPr>
+          <w:b/>
+          <w:bCs/>
+        </w:rPr>
+      </w:pPr>
+      <w:r>
+        <w:rPr>
+          <w:b/>
+          <w:bCs/>
+        </w:rPr>
+        <w:t>Modifica el programa para que el trabajo se divida en 10 bloques y comprueba que el resultado sigue siendo el correcto.</w:t>
+      </w:r>
+    </w:p>
+    <w:p>
+      <w:pPr>
+        <w:jc w:val="both"/>
+        <w:rPr>
+          <w:b/>
+          <w:bCs/>
+        </w:rPr>
+      </w:pPr>
+      <w:r>
+        <w:rPr>
+          <w:b/>
+          <w:bCs/>
+        </w:rPr>
+        <w:t>Verifica si el comportamiento del programa varía entre distintas ejecuciones.</w:t>
       </w:r>
     </w:p>
     <w:p>
@@ -1984,21 +1853,7 @@
                                 <w:sz w:val="20"/>
                                 <w:szCs w:val="20"/>
                               </w:rPr>
-                              <w:t xml:space="preserve">. </w:t>
-                            </w:r>
-                            <w:r>
-                              <w:rPr>
-                                <w:sz w:val="20"/>
-                                <w:szCs w:val="20"/>
-                              </w:rPr>
-                              <w:t>Segunda</w:t>
-                            </w:r>
-                            <w:r>
-                              <w:rPr>
-                                <w:sz w:val="20"/>
-                                <w:szCs w:val="20"/>
-                              </w:rPr>
-                              <w:t xml:space="preserve"> comprobación de la aleatoriedad de ejecución.</w:t>
+                              <w:t>. Segunda comprobación de la aleatoriedad de ejecución.</w:t>
                             </w:r>
                           </w:p>
                         </w:txbxContent>
@@ -2049,21 +1904,7 @@
                           <w:sz w:val="20"/>
                           <w:szCs w:val="20"/>
                         </w:rPr>
-                        <w:t xml:space="preserve">. </w:t>
-                      </w:r>
-                      <w:r>
-                        <w:rPr>
-                          <w:sz w:val="20"/>
-                          <w:szCs w:val="20"/>
-                        </w:rPr>
-                        <w:t>Segunda</w:t>
-                      </w:r>
-                      <w:r>
-                        <w:rPr>
-                          <w:sz w:val="20"/>
-                          <w:szCs w:val="20"/>
-                        </w:rPr>
-                        <w:t xml:space="preserve"> comprobación de la aleatoriedad de ejecución.</w:t>
+                        <w:t>. Segunda comprobación de la aleatoriedad de ejecución.</w:t>
                       </w:r>
                     </w:p>
                   </w:txbxContent>
@@ -2144,21 +1985,7 @@
                                 <w:sz w:val="20"/>
                                 <w:szCs w:val="20"/>
                               </w:rPr>
-                              <w:t xml:space="preserve">. </w:t>
-                            </w:r>
-                            <w:r>
-                              <w:rPr>
-                                <w:sz w:val="20"/>
-                                <w:szCs w:val="20"/>
-                              </w:rPr>
-                              <w:t xml:space="preserve">Primera </w:t>
-                            </w:r>
-                            <w:r>
-                              <w:rPr>
-                                <w:sz w:val="20"/>
-                                <w:szCs w:val="20"/>
-                              </w:rPr>
-                              <w:t>comprobación de la aleatoriedad de ejecución.</w:t>
+                              <w:t>. Primera comprobación de la aleatoriedad de ejecución.</w:t>
                             </w:r>
                           </w:p>
                         </w:txbxContent>
@@ -2209,21 +2036,7 @@
                           <w:sz w:val="20"/>
                           <w:szCs w:val="20"/>
                         </w:rPr>
-                        <w:t xml:space="preserve">. </w:t>
-                      </w:r>
-                      <w:r>
-                        <w:rPr>
-                          <w:sz w:val="20"/>
-                          <w:szCs w:val="20"/>
-                        </w:rPr>
-                        <w:t xml:space="preserve">Primera </w:t>
-                      </w:r>
-                      <w:r>
-                        <w:rPr>
-                          <w:sz w:val="20"/>
-                          <w:szCs w:val="20"/>
-                        </w:rPr>
-                        <w:t>comprobación de la aleatoriedad de ejecución.</w:t>
+                        <w:t>. Primera comprobación de la aleatoriedad de ejecución.</w:t>
                       </w:r>
                     </w:p>
                   </w:txbxContent>
@@ -2304,21 +2117,7 @@
                                 <w:sz w:val="20"/>
                                 <w:szCs w:val="20"/>
                               </w:rPr>
-                              <w:t xml:space="preserve">. </w:t>
-                            </w:r>
-                            <w:r>
-                              <w:rPr>
-                                <w:sz w:val="20"/>
-                                <w:szCs w:val="20"/>
-                              </w:rPr>
-                              <w:t xml:space="preserve">Tercera </w:t>
-                            </w:r>
-                            <w:r>
-                              <w:rPr>
-                                <w:sz w:val="20"/>
-                                <w:szCs w:val="20"/>
-                              </w:rPr>
-                              <w:t>comprobación de la aleatoriedad de ejecución.</w:t>
+                              <w:t>. Tercera comprobación de la aleatoriedad de ejecución.</w:t>
                             </w:r>
                           </w:p>
                         </w:txbxContent>
@@ -2369,21 +2168,7 @@
                           <w:sz w:val="20"/>
                           <w:szCs w:val="20"/>
                         </w:rPr>
-                        <w:t xml:space="preserve">. </w:t>
-                      </w:r>
-                      <w:r>
-                        <w:rPr>
-                          <w:sz w:val="20"/>
-                          <w:szCs w:val="20"/>
-                        </w:rPr>
-                        <w:t xml:space="preserve">Tercera </w:t>
-                      </w:r>
-                      <w:r>
-                        <w:rPr>
-                          <w:sz w:val="20"/>
-                          <w:szCs w:val="20"/>
-                        </w:rPr>
-                        <w:t>comprobación de la aleatoriedad de ejecución.</w:t>
+                        <w:t>. Tercera comprobación de la aleatoriedad de ejecución.</w:t>
                       </w:r>
                     </w:p>
                   </w:txbxContent>
@@ -2593,10 +2378,7 @@
       <w:bookmarkStart w:id="4" w:name="_Toc61105814"/>
       <w:r>
         <w:lastRenderedPageBreak/>
-        <w:t xml:space="preserve">Actividad práctica </w:t>
-      </w:r>
-      <w:r>
-        <w:t>3</w:t>
+        <w:t>Actividad práctica 3</w:t>
       </w:r>
       <w:bookmarkEnd w:id="4"/>
     </w:p>
@@ -2614,29 +2396,9 @@
           <w:b/>
           <w:bCs/>
         </w:rPr>
-        <w:t>Escribe un programa que multiplique dos matrices cuadradas de números</w:t>
-      </w:r>
-      <w:r>
-        <w:rPr>
-          <w:b/>
-          <w:bCs/>
-        </w:rPr>
-        <w:t xml:space="preserve"> </w:t>
-      </w:r>
-      <w:r>
-        <w:rPr>
-          <w:b/>
-          <w:bCs/>
-        </w:rPr>
-        <w:t xml:space="preserve">en coma flotante utilizando la función </w:t>
-      </w:r>
-      <w:r>
-        <w:rPr>
-          <w:b/>
-          <w:bCs/>
-        </w:rPr>
-        <w:t>“</w:t>
-      </w:r>
+        <w:t>Escribe un programa que multiplique dos matrices cuadradas de números en coma flotante utilizando la función “</w:t>
+      </w:r>
+      <w:proofErr w:type="spellStart"/>
       <w:r>
         <w:rPr>
           <w:b/>
@@ -2644,6 +2406,7 @@
         </w:rPr>
         <w:t>MatrixMultiplication</w:t>
       </w:r>
+      <w:proofErr w:type="spellEnd"/>
       <w:r>
         <w:rPr>
           <w:b/>
@@ -2691,21 +2454,7 @@
           <w:b/>
           <w:bCs/>
         </w:rPr>
-        <w:t>El valor de cada elemento de la primera matriz será la suma de su número de</w:t>
-      </w:r>
-      <w:r>
-        <w:rPr>
-          <w:b/>
-          <w:bCs/>
-        </w:rPr>
-        <w:t xml:space="preserve"> </w:t>
-      </w:r>
-      <w:r>
-        <w:rPr>
-          <w:b/>
-          <w:bCs/>
-        </w:rPr>
-        <w:t>fila más su número de columna</w:t>
+        <w:t>El valor de cada elemento de la primera matriz será la suma de su número de fila más su número de columna</w:t>
       </w:r>
     </w:p>
     <w:p>
@@ -2726,21 +2475,7 @@
           <w:b/>
           <w:bCs/>
         </w:rPr>
-        <w:t>El valor de cada elemento de la segunda matriz será la resta de su número de</w:t>
-      </w:r>
-      <w:r>
-        <w:rPr>
-          <w:b/>
-          <w:bCs/>
-        </w:rPr>
-        <w:t xml:space="preserve"> </w:t>
-      </w:r>
-      <w:r>
-        <w:rPr>
-          <w:b/>
-          <w:bCs/>
-        </w:rPr>
-        <w:t>fila menos su número de columna</w:t>
+        <w:t>El valor de cada elemento de la segunda matriz será la resta de su número de fila menos su número de columna</w:t>
       </w:r>
     </w:p>
     <w:p>
@@ -2812,28 +2547,7 @@
           <w:b/>
           <w:bCs/>
         </w:rPr>
-        <w:t>Muestra por pantalla el resultado de una multiplicación con N = 3 para</w:t>
-      </w:r>
-      <w:r>
-        <w:rPr>
-          <w:b/>
-          <w:bCs/>
-        </w:rPr>
-        <w:t xml:space="preserve"> </w:t>
-      </w:r>
-      <w:r>
-        <w:rPr>
-          <w:b/>
-          <w:bCs/>
-        </w:rPr>
-        <w:t>comprobar que el programa funciona correctamente</w:t>
-      </w:r>
-      <w:r>
-        <w:rPr>
-          <w:b/>
-          <w:bCs/>
-        </w:rPr>
-        <w:t>.</w:t>
+        <w:t>Muestra por pantalla el resultado de una multiplicación con N = 3 para comprobar que el programa funciona correctamente.</w:t>
       </w:r>
     </w:p>
     <w:p>
@@ -3056,10 +2770,7 @@
       <w:bookmarkStart w:id="5" w:name="_Toc61105815"/>
       <w:r>
         <w:lastRenderedPageBreak/>
-        <w:t xml:space="preserve">Actividad práctica </w:t>
-      </w:r>
-      <w:r>
-        <w:t>4</w:t>
+        <w:t>Actividad práctica 4</w:t>
       </w:r>
       <w:bookmarkEnd w:id="5"/>
     </w:p>
@@ -3077,28 +2788,7 @@
           <w:b/>
           <w:bCs/>
         </w:rPr>
-        <w:t>Mide el tiempo que tarda en ejecutarse la multiplicación de matrices para</w:t>
-      </w:r>
-      <w:r>
-        <w:rPr>
-          <w:b/>
-          <w:bCs/>
-        </w:rPr>
-        <w:t xml:space="preserve"> </w:t>
-      </w:r>
-      <w:r>
-        <w:rPr>
-          <w:b/>
-          <w:bCs/>
-        </w:rPr>
-        <w:t>valores crecientes del tamaño de la matriz que sean potencia de 2</w:t>
-      </w:r>
-      <w:r>
-        <w:rPr>
-          <w:b/>
-          <w:bCs/>
-        </w:rPr>
-        <w:t>.</w:t>
+        <w:t>Mide el tiempo que tarda en ejecutarse la multiplicación de matrices para valores crecientes del tamaño de la matriz que sean potencia de 2.</w:t>
       </w:r>
     </w:p>
     <w:p>
@@ -3119,15 +2809,9 @@
           <w:b/>
           <w:bCs/>
         </w:rPr>
-        <w:t xml:space="preserve">Mide solo el tiempo que tarda la función </w:t>
-      </w:r>
-      <w:r>
-        <w:rPr>
-          <w:b/>
-          <w:bCs/>
-        </w:rPr>
-        <w:t>“</w:t>
-      </w:r>
+        <w:t>Mide solo el tiempo que tarda la función “</w:t>
+      </w:r>
+      <w:proofErr w:type="spellStart"/>
       <w:r>
         <w:rPr>
           <w:b/>
@@ -3135,6 +2819,7 @@
         </w:rPr>
         <w:t>MatrixMultiplication</w:t>
       </w:r>
+      <w:proofErr w:type="spellEnd"/>
       <w:r>
         <w:rPr>
           <w:b/>
@@ -3251,28 +2936,7 @@
           <w:b/>
           <w:bCs/>
         </w:rPr>
-        <w:t>La precisión de los contadores no es suficiente, así que tendrás que ejecutar la</w:t>
-      </w:r>
-      <w:r>
-        <w:rPr>
-          <w:b/>
-          <w:bCs/>
-        </w:rPr>
-        <w:t xml:space="preserve"> </w:t>
-      </w:r>
-      <w:r>
-        <w:rPr>
-          <w:b/>
-          <w:bCs/>
-        </w:rPr>
-        <w:t>función al menos 10000 veces para cada tamaño y calcular la media</w:t>
-      </w:r>
-      <w:r>
-        <w:rPr>
-          <w:b/>
-          <w:bCs/>
-        </w:rPr>
-        <w:t>.</w:t>
+        <w:t>La precisión de los contadores no es suficiente, así que tendrás que ejecutar la función al menos 10000 veces para cada tamaño y calcular la media.</w:t>
       </w:r>
     </w:p>
     <w:p/>
@@ -3487,6 +3151,71 @@
           <w:noProof/>
         </w:rPr>
         <w:lastRenderedPageBreak/>
+        <w:drawing>
+          <wp:anchor distT="0" distB="0" distL="114300" distR="114300" simplePos="0" relativeHeight="251689984" behindDoc="0" locked="0" layoutInCell="1" allowOverlap="1" wp14:anchorId="51760E37" wp14:editId="7A2172C2">
+            <wp:simplePos x="0" y="0"/>
+            <wp:positionH relativeFrom="margin">
+              <wp:align>center</wp:align>
+            </wp:positionH>
+            <wp:positionV relativeFrom="paragraph">
+              <wp:posOffset>290830</wp:posOffset>
+            </wp:positionV>
+            <wp:extent cx="3936365" cy="3448050"/>
+            <wp:effectExtent l="19050" t="19050" r="26035" b="19050"/>
+            <wp:wrapTopAndBottom/>
+            <wp:docPr id="3" name="Imagen 3"/>
+            <wp:cNvGraphicFramePr>
+              <a:graphicFrameLocks xmlns:a="http://schemas.openxmlformats.org/drawingml/2006/main" noChangeAspect="1"/>
+            </wp:cNvGraphicFramePr>
+            <a:graphic xmlns:a="http://schemas.openxmlformats.org/drawingml/2006/main">
+              <a:graphicData uri="http://schemas.openxmlformats.org/drawingml/2006/picture">
+                <pic:pic xmlns:pic="http://schemas.openxmlformats.org/drawingml/2006/picture">
+                  <pic:nvPicPr>
+                    <pic:cNvPr id="1" name=""/>
+                    <pic:cNvPicPr/>
+                  </pic:nvPicPr>
+                  <pic:blipFill>
+                    <a:blip r:embed="rId18">
+                      <a:extLst>
+                        <a:ext uri="{28A0092B-C50C-407E-A947-70E740481C1C}">
+                          <a14:useLocalDpi xmlns:a14="http://schemas.microsoft.com/office/drawing/2010/main" val="0"/>
+                        </a:ext>
+                      </a:extLst>
+                    </a:blip>
+                    <a:stretch>
+                      <a:fillRect/>
+                    </a:stretch>
+                  </pic:blipFill>
+                  <pic:spPr>
+                    <a:xfrm>
+                      <a:off x="0" y="0"/>
+                      <a:ext cx="3936365" cy="3448050"/>
+                    </a:xfrm>
+                    <a:prstGeom prst="rect">
+                      <a:avLst/>
+                    </a:prstGeom>
+                    <a:ln>
+                      <a:solidFill>
+                        <a:schemeClr val="tx1"/>
+                      </a:solidFill>
+                    </a:ln>
+                  </pic:spPr>
+                </pic:pic>
+              </a:graphicData>
+            </a:graphic>
+            <wp14:sizeRelH relativeFrom="margin">
+              <wp14:pctWidth>0</wp14:pctWidth>
+            </wp14:sizeRelH>
+            <wp14:sizeRelV relativeFrom="margin">
+              <wp14:pctHeight>0</wp14:pctHeight>
+            </wp14:sizeRelV>
+          </wp:anchor>
+        </w:drawing>
+      </w:r>
+      <w:r>
+        <w:rPr>
+          <w:noProof/>
+        </w:rPr>
         <mc:AlternateContent>
           <mc:Choice Requires="wps">
             <w:drawing>
@@ -3630,71 +3359,6 @@
         </mc:AlternateContent>
       </w:r>
       <w:r>
-        <w:rPr>
-          <w:noProof/>
-        </w:rPr>
-        <w:drawing>
-          <wp:anchor distT="0" distB="0" distL="114300" distR="114300" simplePos="0" relativeHeight="251685888" behindDoc="0" locked="0" layoutInCell="1" allowOverlap="1" wp14:anchorId="4EE56271" wp14:editId="5CE5BF29">
-            <wp:simplePos x="0" y="0"/>
-            <wp:positionH relativeFrom="margin">
-              <wp:align>center</wp:align>
-            </wp:positionH>
-            <wp:positionV relativeFrom="paragraph">
-              <wp:posOffset>319405</wp:posOffset>
-            </wp:positionV>
-            <wp:extent cx="3590925" cy="3360420"/>
-            <wp:effectExtent l="19050" t="19050" r="28575" b="11430"/>
-            <wp:wrapTopAndBottom/>
-            <wp:docPr id="101" name="Imagen 101"/>
-            <wp:cNvGraphicFramePr>
-              <a:graphicFrameLocks xmlns:a="http://schemas.openxmlformats.org/drawingml/2006/main" noChangeAspect="1"/>
-            </wp:cNvGraphicFramePr>
-            <a:graphic xmlns:a="http://schemas.openxmlformats.org/drawingml/2006/main">
-              <a:graphicData uri="http://schemas.openxmlformats.org/drawingml/2006/picture">
-                <pic:pic xmlns:pic="http://schemas.openxmlformats.org/drawingml/2006/picture">
-                  <pic:nvPicPr>
-                    <pic:cNvPr id="1" name=""/>
-                    <pic:cNvPicPr/>
-                  </pic:nvPicPr>
-                  <pic:blipFill>
-                    <a:blip r:embed="rId18">
-                      <a:extLst>
-                        <a:ext uri="{28A0092B-C50C-407E-A947-70E740481C1C}">
-                          <a14:useLocalDpi xmlns:a14="http://schemas.microsoft.com/office/drawing/2010/main" val="0"/>
-                        </a:ext>
-                      </a:extLst>
-                    </a:blip>
-                    <a:stretch>
-                      <a:fillRect/>
-                    </a:stretch>
-                  </pic:blipFill>
-                  <pic:spPr>
-                    <a:xfrm>
-                      <a:off x="0" y="0"/>
-                      <a:ext cx="3590925" cy="3360420"/>
-                    </a:xfrm>
-                    <a:prstGeom prst="rect">
-                      <a:avLst/>
-                    </a:prstGeom>
-                    <a:ln>
-                      <a:solidFill>
-                        <a:schemeClr val="tx1"/>
-                      </a:solidFill>
-                    </a:ln>
-                  </pic:spPr>
-                </pic:pic>
-              </a:graphicData>
-            </a:graphic>
-            <wp14:sizeRelH relativeFrom="margin">
-              <wp14:pctWidth>0</wp14:pctWidth>
-            </wp14:sizeRelH>
-            <wp14:sizeRelV relativeFrom="margin">
-              <wp14:pctHeight>0</wp14:pctHeight>
-            </wp14:sizeRelV>
-          </wp:anchor>
-        </w:drawing>
-      </w:r>
-      <w:r>
         <w:t>Para concluir, se presenta la respectiva gráfica que representa todos estos tiempos.</w:t>
       </w:r>
     </w:p>
@@ -3705,10 +3369,7 @@
       </w:pPr>
       <w:bookmarkStart w:id="6" w:name="_Toc61105816"/>
       <w:r>
-        <w:t xml:space="preserve">Actividad práctica </w:t>
-      </w:r>
-      <w:r>
-        <w:t>5</w:t>
+        <w:t>Actividad práctica 5</w:t>
       </w:r>
       <w:bookmarkEnd w:id="6"/>
     </w:p>
@@ -3716,18 +3377,17 @@
     <w:p>
       <w:pPr>
         <w:jc w:val="both"/>
-      </w:pPr>
-      <w:r>
-        <w:t>Escribe un programa que multiplique dos matrices cuadradas de números</w:t>
-      </w:r>
-      <w:r>
-        <w:t xml:space="preserve"> </w:t>
-      </w:r>
-      <w:r>
-        <w:t>en coma flotante utilizando CUDA</w:t>
-      </w:r>
-      <w:r>
-        <w:t>.</w:t>
+        <w:rPr>
+          <w:b/>
+          <w:bCs/>
+        </w:rPr>
+      </w:pPr>
+      <w:r>
+        <w:rPr>
+          <w:b/>
+          <w:bCs/>
+        </w:rPr>
+        <w:t>Escribe un programa que multiplique dos matrices cuadradas de números en coma flotante utilizando CUDA.</w:t>
       </w:r>
     </w:p>
     <w:p>
@@ -3738,24 +3398,33 @@
           <w:numId w:val="8"/>
         </w:numPr>
         <w:jc w:val="both"/>
-      </w:pPr>
-      <w:r>
-        <w:t xml:space="preserve">Transforma la función </w:t>
-      </w:r>
-      <w:r>
-        <w:t>“</w:t>
-      </w:r>
-      <w:r>
+        <w:rPr>
+          <w:b/>
+          <w:bCs/>
+        </w:rPr>
+      </w:pPr>
+      <w:r>
+        <w:rPr>
+          <w:b/>
+          <w:bCs/>
+        </w:rPr>
+        <w:t>Transforma la función “</w:t>
+      </w:r>
+      <w:proofErr w:type="spellStart"/>
+      <w:r>
+        <w:rPr>
+          <w:b/>
+          <w:bCs/>
+        </w:rPr>
         <w:t>MatrixMultiplication</w:t>
       </w:r>
-      <w:r>
-        <w:t>”</w:t>
-      </w:r>
-      <w:r>
-        <w:t xml:space="preserve"> en un núcleo</w:t>
-      </w:r>
-      <w:r>
-        <w:t>.</w:t>
+      <w:proofErr w:type="spellEnd"/>
+      <w:r>
+        <w:rPr>
+          <w:b/>
+          <w:bCs/>
+        </w:rPr>
+        <w:t>” en un núcleo.</w:t>
       </w:r>
     </w:p>
     <w:p>
@@ -3766,20 +3435,46 @@
           <w:numId w:val="10"/>
         </w:numPr>
         <w:jc w:val="both"/>
-      </w:pPr>
-      <w:r>
+        <w:rPr>
+          <w:b/>
+          <w:bCs/>
+        </w:rPr>
+      </w:pPr>
+      <w:r>
+        <w:rPr>
+          <w:b/>
+          <w:bCs/>
+        </w:rPr>
         <w:t xml:space="preserve">Sustituye la variable i por el índice de hilo </w:t>
       </w:r>
       <w:r>
+        <w:rPr>
+          <w:b/>
+          <w:bCs/>
+        </w:rPr>
         <w:t>“</w:t>
       </w:r>
-      <w:r>
+      <w:proofErr w:type="spellStart"/>
+      <w:r>
+        <w:rPr>
+          <w:b/>
+          <w:bCs/>
+        </w:rPr>
         <w:t>threadIdx.x</w:t>
       </w:r>
-      <w:r>
+      <w:proofErr w:type="spellEnd"/>
+      <w:r>
+        <w:rPr>
+          <w:b/>
+          <w:bCs/>
+        </w:rPr>
         <w:t>”</w:t>
       </w:r>
       <w:r>
+        <w:rPr>
+          <w:b/>
+          <w:bCs/>
+        </w:rPr>
         <w:t>.</w:t>
       </w:r>
     </w:p>
@@ -3791,20 +3486,46 @@
           <w:numId w:val="10"/>
         </w:numPr>
         <w:jc w:val="both"/>
-      </w:pPr>
-      <w:r>
+        <w:rPr>
+          <w:b/>
+          <w:bCs/>
+        </w:rPr>
+      </w:pPr>
+      <w:r>
+        <w:rPr>
+          <w:b/>
+          <w:bCs/>
+        </w:rPr>
         <w:t xml:space="preserve">Sustituye la variable j por el índice de hilo </w:t>
       </w:r>
       <w:r>
+        <w:rPr>
+          <w:b/>
+          <w:bCs/>
+        </w:rPr>
         <w:t>“</w:t>
       </w:r>
-      <w:r>
+      <w:proofErr w:type="spellStart"/>
+      <w:r>
+        <w:rPr>
+          <w:b/>
+          <w:bCs/>
+        </w:rPr>
         <w:t>threadIdx.y</w:t>
       </w:r>
-      <w:r>
+      <w:proofErr w:type="spellEnd"/>
+      <w:r>
+        <w:rPr>
+          <w:b/>
+          <w:bCs/>
+        </w:rPr>
         <w:t>”</w:t>
       </w:r>
       <w:r>
+        <w:rPr>
+          <w:b/>
+          <w:bCs/>
+        </w:rPr>
         <w:t>.</w:t>
       </w:r>
     </w:p>
@@ -3816,26 +3537,27 @@
           <w:numId w:val="8"/>
         </w:numPr>
         <w:jc w:val="both"/>
-      </w:pPr>
-      <w:r>
-        <w:t>El núcleo debe lanzarse usando un único bloque con sus hilos estructurados</w:t>
-      </w:r>
-      <w:r>
-        <w:t xml:space="preserve"> </w:t>
-      </w:r>
-      <w:r>
-        <w:t>bidimensionalmente para que coincidan con el tamaño de las matrices</w:t>
-      </w:r>
-      <w:r>
-        <w:t>.</w:t>
-      </w:r>
-    </w:p>
-    <w:p>
-      <w:pPr>
-        <w:jc w:val="both"/>
-      </w:pPr>
-      <w:r>
-        <w:rPr>
+        <w:rPr>
+          <w:b/>
+          <w:bCs/>
+        </w:rPr>
+      </w:pPr>
+      <w:r>
+        <w:rPr>
+          <w:b/>
+          <w:bCs/>
+        </w:rPr>
+        <w:t>El núcleo debe lanzarse usando un único bloque con sus hilos estructurados bidimensionalmente para que coincidan con el tamaño de las matrices.</w:t>
+      </w:r>
+    </w:p>
+    <w:p>
+      <w:pPr>
+        <w:jc w:val="both"/>
+      </w:pPr>
+      <w:r>
+        <w:rPr>
+          <w:b/>
+          <w:bCs/>
           <w:noProof/>
         </w:rPr>
         <w:drawing>
@@ -3895,16 +3617,11 @@
         </w:drawing>
       </w:r>
       <w:r>
-        <w:t>Muestra por pantalla el resultado de una multiplicación con N = 3 para</w:t>
-      </w:r>
-      <w:r>
-        <w:t xml:space="preserve"> </w:t>
-      </w:r>
-      <w:r>
-        <w:t>comprobar que el programa funciona correctamente</w:t>
-      </w:r>
-      <w:r>
-        <w:t>.</w:t>
+        <w:rPr>
+          <w:b/>
+          <w:bCs/>
+        </w:rPr>
+        <w:t>Muestra por pantalla el resultado de una multiplicación con N = 3 para comprobar que el programa funciona correctamente.</w:t>
       </w:r>
     </w:p>
     <w:p>
@@ -3913,7 +3630,15 @@
       </w:pPr>
       <w:r>
         <w:lastRenderedPageBreak/>
-        <w:t xml:space="preserve">Para realización de este apartado, se ha creado un núcleo que ejecuta el producto escalar de las matrices. Apoyándose de “threadIdx”, es posible obviar los dos bucles encargados de realizar el recorrido de las matrices, ahorrando así tiempo en ejecución. Además, puesto que se tratan de matrices, es necesario redefinir la reservación de memoria, ya que ahora será de “N*N”, donde “N” es la dimensión de la matriz. Finalmente, el </w:t>
+        <w:t>Para realización de este apartado, se ha creado un núcleo que ejecuta el producto escalar de las matrices. Apoyándose de “</w:t>
+      </w:r>
+      <w:proofErr w:type="spellStart"/>
+      <w:r>
+        <w:t>threadIdx</w:t>
+      </w:r>
+      <w:proofErr w:type="spellEnd"/>
+      <w:r>
+        <w:t xml:space="preserve">”, es posible obviar los dos bucles encargados de realizar el recorrido de las matrices, ahorrando así tiempo en ejecución. Además, puesto que se tratan de matrices, es necesario redefinir la reservación de memoria, ya que ahora será de “N*N”, donde “N” es la dimensión de la matriz. Finalmente, el </w:t>
       </w:r>
       <w:r>
         <w:t>resultado obtenido en este apartado es el mismo que se ha obtenido en el apartado 3 (figura 6).</w:t>
@@ -3930,10 +3655,7 @@
       </w:pPr>
       <w:bookmarkStart w:id="7" w:name="_Toc61105817"/>
       <w:r>
-        <w:t xml:space="preserve">Actividad práctica </w:t>
-      </w:r>
-      <w:r>
-        <w:t>6</w:t>
+        <w:t>Actividad práctica 6</w:t>
       </w:r>
       <w:bookmarkEnd w:id="7"/>
     </w:p>
@@ -3941,18 +3663,17 @@
     <w:p>
       <w:pPr>
         <w:jc w:val="both"/>
-      </w:pPr>
-      <w:r>
-        <w:t>Mide el tiempo que tarda en ejecutarse la multiplicación de matrices para</w:t>
-      </w:r>
-      <w:r>
-        <w:t xml:space="preserve"> </w:t>
-      </w:r>
-      <w:r>
-        <w:t>valores crecientes del tamaño de la matriz que sean potencia de 2</w:t>
-      </w:r>
-      <w:r>
-        <w:t>.</w:t>
+        <w:rPr>
+          <w:b/>
+          <w:bCs/>
+        </w:rPr>
+      </w:pPr>
+      <w:r>
+        <w:rPr>
+          <w:b/>
+          <w:bCs/>
+        </w:rPr>
+        <w:t>Mide el tiempo que tarda en ejecutarse la multiplicación de matrices para valores crecientes del tamaño de la matriz que sean potencia de 2.</w:t>
       </w:r>
     </w:p>
     <w:p>
@@ -3963,12 +3684,17 @@
           <w:numId w:val="11"/>
         </w:numPr>
         <w:jc w:val="both"/>
-      </w:pPr>
-      <w:r>
-        <w:t>Mide el tiempo que tarda la copia de datos y la ejecución del núcleo</w:t>
-      </w:r>
-      <w:r>
-        <w:t>.</w:t>
+        <w:rPr>
+          <w:b/>
+          <w:bCs/>
+        </w:rPr>
+      </w:pPr>
+      <w:r>
+        <w:rPr>
+          <w:b/>
+          <w:bCs/>
+        </w:rPr>
+        <w:t>Mide el tiempo que tarda la copia de datos y la ejecución del núcleo.</w:t>
       </w:r>
     </w:p>
     <w:p>
@@ -3979,12 +3705,17 @@
           <w:numId w:val="11"/>
         </w:numPr>
         <w:jc w:val="both"/>
-      </w:pPr>
-      <w:r>
-        <w:t>Ejecuta el núcleo al menos 10 veces para cada matriz y calcula el tiempo medio</w:t>
-      </w:r>
-      <w:r>
-        <w:t>.</w:t>
+        <w:rPr>
+          <w:b/>
+          <w:bCs/>
+        </w:rPr>
+      </w:pPr>
+      <w:r>
+        <w:rPr>
+          <w:b/>
+          <w:bCs/>
+        </w:rPr>
+        <w:t>Ejecuta el núcleo al menos 10 veces para cada matriz y calcula el tiempo medio.</w:t>
       </w:r>
     </w:p>
     <w:p>
@@ -3995,21 +3726,32 @@
           <w:numId w:val="11"/>
         </w:numPr>
         <w:jc w:val="both"/>
-      </w:pPr>
-      <w:r>
-        <w:t>Dibuja una gráfica con el tiempo que tarda para los tamaños 1, 2, 4, 8, 16 y 32</w:t>
-      </w:r>
-      <w:r>
-        <w:t>.</w:t>
+        <w:rPr>
+          <w:b/>
+          <w:bCs/>
+        </w:rPr>
+      </w:pPr>
+      <w:r>
+        <w:rPr>
+          <w:b/>
+          <w:bCs/>
+        </w:rPr>
+        <w:t>Dibuja una gráfica con el tiempo que tarda para los tamaños 1, 2, 4, 8, 16 y 32.</w:t>
       </w:r>
     </w:p>
     <w:p>
       <w:pPr>
         <w:ind w:left="360"/>
         <w:jc w:val="both"/>
-      </w:pPr>
-      <w:r>
-        <w:rPr>
+        <w:rPr>
+          <w:b/>
+          <w:bCs/>
+        </w:rPr>
+      </w:pPr>
+      <w:r>
+        <w:rPr>
+          <w:b/>
+          <w:bCs/>
           <w:noProof/>
         </w:rPr>
         <w:drawing>
@@ -4066,35 +3808,270 @@
     <w:p>
       <w:pPr>
         <w:jc w:val="both"/>
-      </w:pPr>
-      <w:r>
-        <w:t>Compara la gráfica con la que obtuviste para la ejecución secuencial y</w:t>
-      </w:r>
-      <w:r>
-        <w:t xml:space="preserve"> </w:t>
-      </w:r>
-      <w:r>
-        <w:t>razona las diferencias entre los dos comportamientos</w:t>
-      </w:r>
-      <w:r>
-        <w:t>.</w:t>
-      </w:r>
-    </w:p>
-    <w:p>
-      <w:pPr>
-        <w:jc w:val="both"/>
-      </w:pPr>
-      <w:r>
-        <w:t>Comprueba qué ocurre si intentas ejecutar el programa con tamaños</w:t>
-      </w:r>
-      <w:r>
-        <w:t xml:space="preserve"> </w:t>
-      </w:r>
-      <w:r>
-        <w:t>mayores de matriz y determina la causa</w:t>
-      </w:r>
-      <w:r>
-        <w:t>.</w:t>
+        <w:rPr>
+          <w:b/>
+          <w:bCs/>
+        </w:rPr>
+      </w:pPr>
+      <w:r>
+        <w:rPr>
+          <w:b/>
+          <w:bCs/>
+        </w:rPr>
+        <w:t>Compara la gráfica con la que obtuviste para la ejecución secuencial y razona las diferencias entre los dos comportamientos.</w:t>
+      </w:r>
+    </w:p>
+    <w:p>
+      <w:pPr>
+        <w:jc w:val="both"/>
+        <w:rPr>
+          <w:b/>
+          <w:bCs/>
+        </w:rPr>
+      </w:pPr>
+      <w:r>
+        <w:rPr>
+          <w:b/>
+          <w:bCs/>
+        </w:rPr>
+        <w:t>Comprueba qué ocurre si intentas ejecutar el programa con tamaños mayores de matriz y determina la causa.</w:t>
+      </w:r>
+    </w:p>
+    <w:p>
+      <w:pPr>
+        <w:jc w:val="both"/>
+      </w:pPr>
+      <w:r>
+        <w:t xml:space="preserve">Para resolver este apartado se empleó la misma dinámica que en el apartado 4, obteniendo por consola las dos matrices a operar “A” y “B”, y la matriz resultado “C”, además del tiempo que ha tardado en ejecutar este código. </w:t>
+      </w:r>
+      <w:r>
+        <w:t>Analizando</w:t>
+      </w:r>
+      <w:r>
+        <w:t xml:space="preserve"> los tiempos</w:t>
+      </w:r>
+      <w:r>
+        <w:t xml:space="preserve"> obtenidos</w:t>
+      </w:r>
+      <w:r>
+        <w:t xml:space="preserve"> con “CUDA”</w:t>
+      </w:r>
+      <w:r>
+        <w:t xml:space="preserve"> se puede apreciar que estos tiempos son superiores a los obtenidos en secuencial, esto se debe a que en la programación con “CUDA” existen instrucciones adicionales que en secuencial no, como por ejemplo la copia de los vectores desde la memoria del dispositivo a la memoria de la tarjeta gráfica, y viceversa. </w:t>
+      </w:r>
+    </w:p>
+    <w:p>
+      <w:pPr>
+        <w:jc w:val="both"/>
+      </w:pPr>
+      <w:r>
+        <w:lastRenderedPageBreak/>
+        <w:t>Sin embargo, a medida que el tamaño de las matrices es mayor, resultará más eficiente la programación por “CUDA” que el modo secuencial.</w:t>
+      </w:r>
+    </w:p>
+    <w:p>
+      <w:pPr>
+        <w:jc w:val="both"/>
+      </w:pPr>
+      <w:r>
+        <w:rPr>
+          <w:noProof/>
+        </w:rPr>
+        <mc:AlternateContent>
+          <mc:Choice Requires="wps">
+            <w:drawing>
+              <wp:anchor distT="0" distB="0" distL="114300" distR="114300" simplePos="0" relativeHeight="251693056" behindDoc="0" locked="0" layoutInCell="1" allowOverlap="1" wp14:anchorId="1761D66A" wp14:editId="593A71F4">
+                <wp:simplePos x="0" y="0"/>
+                <wp:positionH relativeFrom="margin">
+                  <wp:align>center</wp:align>
+                </wp:positionH>
+                <wp:positionV relativeFrom="paragraph">
+                  <wp:posOffset>3914775</wp:posOffset>
+                </wp:positionV>
+                <wp:extent cx="4276090" cy="635"/>
+                <wp:effectExtent l="0" t="0" r="0" b="3810"/>
+                <wp:wrapTopAndBottom/>
+                <wp:docPr id="5" name="Cuadro de texto 5"/>
+                <wp:cNvGraphicFramePr/>
+                <a:graphic xmlns:a="http://schemas.openxmlformats.org/drawingml/2006/main">
+                  <a:graphicData uri="http://schemas.microsoft.com/office/word/2010/wordprocessingShape">
+                    <wps:wsp>
+                      <wps:cNvSpPr txBox="1"/>
+                      <wps:spPr>
+                        <a:xfrm>
+                          <a:off x="0" y="0"/>
+                          <a:ext cx="4276090" cy="635"/>
+                        </a:xfrm>
+                        <a:prstGeom prst="rect">
+                          <a:avLst/>
+                        </a:prstGeom>
+                        <a:solidFill>
+                          <a:prstClr val="white"/>
+                        </a:solidFill>
+                        <a:ln>
+                          <a:noFill/>
+                        </a:ln>
+                      </wps:spPr>
+                      <wps:txbx>
+                        <w:txbxContent>
+                          <w:p>
+                            <w:pPr>
+                              <w:pStyle w:val="Descripcin"/>
+                              <w:jc w:val="center"/>
+                              <w:rPr>
+                                <w:noProof/>
+                                <w:sz w:val="20"/>
+                                <w:szCs w:val="20"/>
+                              </w:rPr>
+                            </w:pPr>
+                            <w:r>
+                              <w:rPr>
+                                <w:sz w:val="20"/>
+                                <w:szCs w:val="20"/>
+                              </w:rPr>
+                              <w:t xml:space="preserve">Figura </w:t>
+                            </w:r>
+                            <w:r>
+                              <w:rPr>
+                                <w:sz w:val="20"/>
+                                <w:szCs w:val="20"/>
+                              </w:rPr>
+                              <w:t>9</w:t>
+                            </w:r>
+                            <w:r>
+                              <w:rPr>
+                                <w:sz w:val="20"/>
+                                <w:szCs w:val="20"/>
+                              </w:rPr>
+                              <w:t>. Comparativa de tiempos entre secuencial y "CUDA".</w:t>
+                            </w:r>
+                          </w:p>
+                        </w:txbxContent>
+                      </wps:txbx>
+                      <wps:bodyPr rot="0" spcFirstLastPara="0" vertOverflow="overflow" horzOverflow="overflow" vert="horz" wrap="square" lIns="0" tIns="0" rIns="0" bIns="0" numCol="1" spcCol="0" rtlCol="0" fromWordArt="0" anchor="t" anchorCtr="0" forceAA="0" compatLnSpc="1">
+                        <a:prstTxWarp prst="textNoShape">
+                          <a:avLst/>
+                        </a:prstTxWarp>
+                        <a:spAutoFit/>
+                      </wps:bodyPr>
+                    </wps:wsp>
+                  </a:graphicData>
+                </a:graphic>
+              </wp:anchor>
+            </w:drawing>
+          </mc:Choice>
+          <mc:Fallback>
+            <w:pict>
+              <v:shape w14:anchorId="1761D66A" id="Cuadro de texto 5" o:spid="_x0000_s1034" type="#_x0000_t202" style="position:absolute;left:0;text-align:left;margin-left:0;margin-top:308.25pt;width:336.7pt;height:.05pt;z-index:251693056;visibility:visible;mso-wrap-style:square;mso-wrap-distance-left:9pt;mso-wrap-distance-top:0;mso-wrap-distance-right:9pt;mso-wrap-distance-bottom:0;mso-position-horizontal:center;mso-position-horizontal-relative:margin;mso-position-vertical:absolute;mso-position-vertical-relative:text;v-text-anchor:top" o:gfxdata="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" stroked="f">
+                <v:textbox style="mso-fit-shape-to-text:t" inset="0,0,0,0">
+                  <w:txbxContent>
+                    <w:p>
+                      <w:pPr>
+                        <w:pStyle w:val="Descripcin"/>
+                        <w:jc w:val="center"/>
+                        <w:rPr>
+                          <w:noProof/>
+                          <w:sz w:val="20"/>
+                          <w:szCs w:val="20"/>
+                        </w:rPr>
+                      </w:pPr>
+                      <w:r>
+                        <w:rPr>
+                          <w:sz w:val="20"/>
+                          <w:szCs w:val="20"/>
+                        </w:rPr>
+                        <w:t xml:space="preserve">Figura </w:t>
+                      </w:r>
+                      <w:r>
+                        <w:rPr>
+                          <w:sz w:val="20"/>
+                          <w:szCs w:val="20"/>
+                        </w:rPr>
+                        <w:t>9</w:t>
+                      </w:r>
+                      <w:r>
+                        <w:rPr>
+                          <w:sz w:val="20"/>
+                          <w:szCs w:val="20"/>
+                        </w:rPr>
+                        <w:t>. Comparativa de tiempos entre secuencial y "CUDA".</w:t>
+                      </w:r>
+                    </w:p>
+                  </w:txbxContent>
+                </v:textbox>
+                <w10:wrap type="topAndBottom" anchorx="margin"/>
+              </v:shape>
+            </w:pict>
+          </mc:Fallback>
+        </mc:AlternateContent>
+      </w:r>
+      <w:r>
+        <w:rPr>
+          <w:noProof/>
+        </w:rPr>
+        <w:drawing>
+          <wp:anchor distT="0" distB="0" distL="114300" distR="114300" simplePos="0" relativeHeight="251691008" behindDoc="0" locked="0" layoutInCell="1" allowOverlap="1" wp14:anchorId="7C4C4576" wp14:editId="1B8C1CAB">
+            <wp:simplePos x="0" y="0"/>
+            <wp:positionH relativeFrom="margin">
+              <wp:align>center</wp:align>
+            </wp:positionH>
+            <wp:positionV relativeFrom="paragraph">
+              <wp:posOffset>400050</wp:posOffset>
+            </wp:positionV>
+            <wp:extent cx="4276090" cy="3476625"/>
+            <wp:effectExtent l="19050" t="19050" r="10160" b="28575"/>
+            <wp:wrapTopAndBottom/>
+            <wp:docPr id="4" name="Imagen 4"/>
+            <wp:cNvGraphicFramePr>
+              <a:graphicFrameLocks xmlns:a="http://schemas.openxmlformats.org/drawingml/2006/main" noChangeAspect="1"/>
+            </wp:cNvGraphicFramePr>
+            <a:graphic xmlns:a="http://schemas.openxmlformats.org/drawingml/2006/main">
+              <a:graphicData uri="http://schemas.openxmlformats.org/drawingml/2006/picture">
+                <pic:pic xmlns:pic="http://schemas.openxmlformats.org/drawingml/2006/picture">
+                  <pic:nvPicPr>
+                    <pic:cNvPr id="1" name=""/>
+                    <pic:cNvPicPr/>
+                  </pic:nvPicPr>
+                  <pic:blipFill>
+                    <a:blip r:embed="rId21">
+                      <a:extLst>
+                        <a:ext uri="{28A0092B-C50C-407E-A947-70E740481C1C}">
+                          <a14:useLocalDpi xmlns:a14="http://schemas.microsoft.com/office/drawing/2010/main" val="0"/>
+                        </a:ext>
+                      </a:extLst>
+                    </a:blip>
+                    <a:stretch>
+                      <a:fillRect/>
+                    </a:stretch>
+                  </pic:blipFill>
+                  <pic:spPr>
+                    <a:xfrm>
+                      <a:off x="0" y="0"/>
+                      <a:ext cx="4276090" cy="3476625"/>
+                    </a:xfrm>
+                    <a:prstGeom prst="rect">
+                      <a:avLst/>
+                    </a:prstGeom>
+                    <a:ln>
+                      <a:solidFill>
+                        <a:schemeClr val="tx1"/>
+                      </a:solidFill>
+                    </a:ln>
+                  </pic:spPr>
+                </pic:pic>
+              </a:graphicData>
+            </a:graphic>
+            <wp14:sizeRelH relativeFrom="margin">
+              <wp14:pctWidth>0</wp14:pctWidth>
+            </wp14:sizeRelH>
+            <wp14:sizeRelV relativeFrom="margin">
+              <wp14:pctHeight>0</wp14:pctHeight>
+            </wp14:sizeRelV>
+          </wp:anchor>
+        </w:drawing>
+      </w:r>
+      <w:r>
+        <w:t>A continuación, se presenta la gráfica comparativa entre el modo secuencial y con “CUDA”.</w:t>
       </w:r>
     </w:p>
     <w:p>
@@ -4108,10 +4085,7 @@
       </w:pPr>
       <w:bookmarkStart w:id="8" w:name="_Toc61105818"/>
       <w:r>
-        <w:t xml:space="preserve">Actividad práctica </w:t>
-      </w:r>
-      <w:r>
-        <w:t>7</w:t>
+        <w:t>Actividad práctica 7</w:t>
       </w:r>
       <w:bookmarkEnd w:id="8"/>
     </w:p>
@@ -4121,16 +4095,7 @@
         <w:jc w:val="both"/>
       </w:pPr>
       <w:r>
-        <w:t>Modifica el programa que multiplica matrices cuadradas en CUDA para que</w:t>
-      </w:r>
-      <w:r>
-        <w:t xml:space="preserve"> </w:t>
-      </w:r>
-      <w:r>
-        <w:t>las matrices grandes sean divididas en bloques</w:t>
-      </w:r>
-      <w:r>
-        <w:t>.</w:t>
+        <w:t>Modifica el programa que multiplica matrices cuadradas en CUDA para que las matrices grandes sean divididas en bloques.</w:t>
       </w:r>
     </w:p>
     <w:p>
@@ -4143,11 +4108,7 @@
         <w:jc w:val="both"/>
       </w:pPr>
       <w:r>
-        <w:lastRenderedPageBreak/>
-        <w:t>El tamaño de los bloques será siempre 32x32</w:t>
-      </w:r>
-      <w:r>
-        <w:t>.</w:t>
+        <w:t>El tamaño de los bloques será siempre 32x32.</w:t>
       </w:r>
     </w:p>
     <w:p>
@@ -4160,10 +4121,7 @@
         <w:jc w:val="both"/>
       </w:pPr>
       <w:r>
-        <w:t>Asumiremos que las dimensiones de las matrices serán potencias de dos</w:t>
-      </w:r>
-      <w:r>
-        <w:t>.</w:t>
+        <w:t>Asumiremos que las dimensiones de las matrices serán potencias de dos.</w:t>
       </w:r>
     </w:p>
     <w:p>
@@ -4176,49 +4134,16 @@
         <w:jc w:val="both"/>
       </w:pPr>
       <w:r>
-        <w:t>Consideraremos matriz grande aquella de dimensiones superiores a 32x32</w:t>
-      </w:r>
-      <w:r>
-        <w:t>.</w:t>
-      </w:r>
-    </w:p>
-    <w:p>
-      <w:pPr>
-        <w:jc w:val="both"/>
-      </w:pPr>
-      <w:r>
-        <w:t>Para comprobar que el programa funciona correctamente para matrices</w:t>
-      </w:r>
-      <w:r>
-        <w:t xml:space="preserve"> </w:t>
-      </w:r>
-      <w:r>
-        <w:t>grandes, imprime los valores de la diagonal principal de la matriz y</w:t>
-      </w:r>
-      <w:r>
-        <w:t xml:space="preserve"> </w:t>
-      </w:r>
-      <w:r>
-        <w:t>compáralos con los valores que da la versión secuencial del programa</w:t>
-      </w:r>
-      <w:r>
-        <w:t>.</w:t>
-      </w:r>
-    </w:p>
-    <w:p>
-      <w:pPr>
-        <w:jc w:val="both"/>
-      </w:pPr>
-    </w:p>
-    <w:p>
-      <w:pPr>
-        <w:jc w:val="both"/>
-      </w:pPr>
-    </w:p>
-    <w:p>
-      <w:pPr>
-        <w:jc w:val="both"/>
-      </w:pPr>
+        <w:t>Consideraremos matriz grande aquella de dimensiones superiores a 32x32.</w:t>
+      </w:r>
+    </w:p>
+    <w:p>
+      <w:pPr>
+        <w:jc w:val="both"/>
+      </w:pPr>
+      <w:r>
+        <w:t>Para comprobar que el programa funciona correctamente para matrices grandes, imprime los valores de la diagonal principal de la matriz y compáralos con los valores que da la versión secuencial del programa.</w:t>
+      </w:r>
     </w:p>
     <w:p>
       <w:pPr>
@@ -4236,10 +4161,8 @@
       </w:pPr>
       <w:bookmarkStart w:id="9" w:name="_Toc61105819"/>
       <w:r>
-        <w:t xml:space="preserve">Actividad práctica </w:t>
-      </w:r>
-      <w:r>
-        <w:t>8</w:t>
+        <w:lastRenderedPageBreak/>
+        <w:t>Actividad práctica 8</w:t>
       </w:r>
       <w:bookmarkEnd w:id="9"/>
     </w:p>
@@ -4249,16 +4172,7 @@
         <w:jc w:val="both"/>
       </w:pPr>
       <w:r>
-        <w:t>Extiende la gráfica que compara el tiempo de ejecución de las versiones</w:t>
-      </w:r>
-      <w:r>
-        <w:t xml:space="preserve"> </w:t>
-      </w:r>
-      <w:r>
-        <w:t>secuencial y CUDA de la multiplicación de matrices</w:t>
-      </w:r>
-      <w:r>
-        <w:t>.</w:t>
+        <w:t>Extiende la gráfica que compara el tiempo de ejecución de las versiones secuencial y CUDA de la multiplicación de matrices.</w:t>
       </w:r>
     </w:p>
     <w:p>
@@ -4271,10 +4185,7 @@
         <w:jc w:val="both"/>
       </w:pPr>
       <w:r>
-        <w:t>Añade al menos el tiempo para los tamaños 64, 128, 256, 512 y 1024</w:t>
-      </w:r>
-      <w:r>
-        <w:t>.</w:t>
+        <w:t>Añade al menos el tiempo para los tamaños 64, 128, 256, 512 y 1024.</w:t>
       </w:r>
     </w:p>
     <w:p>
@@ -4287,10 +4198,7 @@
         <w:jc w:val="both"/>
       </w:pPr>
       <w:r>
-        <w:t>La versión secuencial solo debe ejecutarse 10 veces para estos tamaños</w:t>
-      </w:r>
-      <w:r>
-        <w:t>.</w:t>
+        <w:t>La versión secuencial solo debe ejecutarse 10 veces para estos tamaños.</w:t>
       </w:r>
     </w:p>
     <w:p>
@@ -4303,27 +4211,15 @@
         <w:jc w:val="both"/>
       </w:pPr>
       <w:r>
-        <w:t>Asegúrate de que las matrices están declaradas utilizando memoria dinámica</w:t>
-      </w:r>
-      <w:r>
-        <w:t>.</w:t>
-      </w:r>
-    </w:p>
-    <w:p>
-      <w:pPr>
-        <w:jc w:val="both"/>
-      </w:pPr>
-      <w:r>
-        <w:t>Razona las diferencias entre la evolución de las dos líneas de la gráfica a la</w:t>
-      </w:r>
-      <w:r>
-        <w:t xml:space="preserve"> </w:t>
-      </w:r>
-      <w:r>
-        <w:t>vista de la nueva información añadida</w:t>
-      </w:r>
-      <w:r>
-        <w:t>.</w:t>
+        <w:t>Asegúrate de que las matrices están declaradas utilizando memoria dinámica.</w:t>
+      </w:r>
+    </w:p>
+    <w:p>
+      <w:pPr>
+        <w:jc w:val="both"/>
+      </w:pPr>
+      <w:r>
+        <w:t>Razona las diferencias entre la evolución de las dos líneas de la gráfica a la vista de la nueva información añadida.</w:t>
       </w:r>
     </w:p>
     <w:p>
@@ -4337,10 +4233,7 @@
       </w:pPr>
       <w:bookmarkStart w:id="10" w:name="_Toc61105820"/>
       <w:r>
-        <w:t xml:space="preserve">Actividad práctica </w:t>
-      </w:r>
-      <w:r>
-        <w:t>9</w:t>
+        <w:t>Actividad práctica 9</w:t>
       </w:r>
       <w:bookmarkEnd w:id="10"/>
     </w:p>
@@ -4350,62 +4243,23 @@
         <w:jc w:val="both"/>
       </w:pPr>
       <w:r>
-        <w:t>Establece el tamaño óptimo de cada bloque de la multiplicación de</w:t>
-      </w:r>
-      <w:r>
-        <w:t xml:space="preserve"> </w:t>
-      </w:r>
-      <w:r>
-        <w:t>matrices cuadradas midiendo el tiempo de ejecución para todos los</w:t>
-      </w:r>
-      <w:r>
-        <w:t xml:space="preserve"> </w:t>
-      </w:r>
-      <w:r>
-        <w:t>posibles valores que sean potencia de dos</w:t>
-      </w:r>
-      <w:r>
-        <w:t>.</w:t>
-      </w:r>
-    </w:p>
-    <w:p>
-      <w:pPr>
-        <w:jc w:val="both"/>
-      </w:pPr>
-      <w:r>
-        <w:t>Utiliza al menos los tamaños de matriz 128, 256, 512 y 1024 para</w:t>
-      </w:r>
-      <w:r>
-        <w:t xml:space="preserve"> </w:t>
-      </w:r>
-      <w:r>
-        <w:t>garantizar que la conclusión obtenida es siempre la misma y representa</w:t>
-      </w:r>
-      <w:r>
-        <w:t xml:space="preserve"> </w:t>
-      </w:r>
-      <w:r>
-        <w:t>los resultados gráficamente</w:t>
-      </w:r>
-      <w:r>
-        <w:t>.</w:t>
-      </w:r>
-    </w:p>
-    <w:p>
-      <w:pPr>
-        <w:jc w:val="both"/>
-      </w:pPr>
-      <w:r>
-        <w:t>Razona el valor obtenido en función de las características específicas del</w:t>
-      </w:r>
-      <w:r>
-        <w:t xml:space="preserve"> </w:t>
-      </w:r>
-      <w:r>
-        <w:t>dispositivo CUDA empleado para obtener los resultados</w:t>
-      </w:r>
-      <w:r>
-        <w:t>.</w:t>
+        <w:t>Establece el tamaño óptimo de cada bloque de la multiplicación de matrices cuadradas midiendo el tiempo de ejecución para todos los posibles valores que sean potencia de dos.</w:t>
+      </w:r>
+    </w:p>
+    <w:p>
+      <w:pPr>
+        <w:jc w:val="both"/>
+      </w:pPr>
+      <w:r>
+        <w:t>Utiliza al menos los tamaños de matriz 128, 256, 512 y 1024 para garantizar que la conclusión obtenida es siempre la misma y representa los resultados gráficamente.</w:t>
+      </w:r>
+    </w:p>
+    <w:p>
+      <w:pPr>
+        <w:jc w:val="both"/>
+      </w:pPr>
+      <w:r>
+        <w:t>Razona el valor obtenido en función de las características específicas del dispositivo CUDA empleado para obtener los resultados.</w:t>
       </w:r>
     </w:p>
     <w:p>
@@ -4419,11 +4273,7 @@
       </w:pPr>
       <w:bookmarkStart w:id="11" w:name="_Toc61105821"/>
       <w:r>
-        <w:lastRenderedPageBreak/>
-        <w:t xml:space="preserve">Actividad práctica </w:t>
-      </w:r>
-      <w:r>
-        <w:t>10</w:t>
+        <w:t>Actividad práctica 10</w:t>
       </w:r>
       <w:bookmarkEnd w:id="11"/>
     </w:p>
@@ -4433,39 +4283,15 @@
         <w:jc w:val="both"/>
       </w:pPr>
       <w:r>
-        <w:t>Modifica la multiplicación de matrices cuadradas para que haga un uso</w:t>
-      </w:r>
-      <w:r>
-        <w:t xml:space="preserve"> </w:t>
-      </w:r>
-      <w:r>
-        <w:t>eficiente de los distintos tipos de memoria</w:t>
-      </w:r>
-      <w:r>
-        <w:t>.</w:t>
-      </w:r>
-    </w:p>
-    <w:p>
-      <w:pPr>
-        <w:jc w:val="both"/>
-      </w:pPr>
-      <w:r>
-        <w:t>Mide el tiempo de ejecución para todos los tamaños de matriz y bloque</w:t>
-      </w:r>
-      <w:r>
-        <w:t xml:space="preserve"> </w:t>
-      </w:r>
-      <w:r>
-        <w:t>empleados en actividades anteriores y crea una nueva gráfica con todos</w:t>
-      </w:r>
-      <w:r>
-        <w:t xml:space="preserve"> </w:t>
-      </w:r>
-      <w:r>
-        <w:t>los datos que permita determinar qué versión es la más eficiente</w:t>
-      </w:r>
-      <w:r>
-        <w:t>.</w:t>
+        <w:t>Modifica la multiplicación de matrices cuadradas para que haga un uso eficiente de los distintos tipos de memoria.</w:t>
+      </w:r>
+    </w:p>
+    <w:p>
+      <w:pPr>
+        <w:jc w:val="both"/>
+      </w:pPr>
+      <w:r>
+        <w:t>Mide el tiempo de ejecución para todos los tamaños de matriz y bloque empleados en actividades anteriores y crea una nueva gráfica con todos los datos que permita determinar qué versión es la más eficiente.</w:t>
       </w:r>
     </w:p>
     <w:p/>
@@ -4476,7 +4302,7 @@
     </w:p>
     <w:p/>
     <w:sectPr>
-      <w:footerReference w:type="default" r:id="rId21"/>
+      <w:footerReference w:type="default" r:id="rId22"/>
       <w:pgSz w:w="12240" w:h="15840"/>
       <w:pgMar w:top="1417" w:right="1701" w:bottom="1417" w:left="1701" w:header="720" w:footer="720" w:gutter="0"/>
       <w:cols w:space="720"/>

</xml_diff>